<commit_message>
Estructura backend y frontend (proyecto maven - angular)
</commit_message>
<xml_diff>
--- a/documentación/Tutorial.docx
+++ b/documentación/Tutorial.docx
@@ -7,8 +7,21 @@
         <w:pStyle w:val="Ttulo1"/>
         <w:jc w:val="center"/>
       </w:pPr>
-      <w:r>
-        <w:t>Frontend – AngularJS 4</w:t>
+      <w:proofErr w:type="spellStart"/>
+      <w:r>
+        <w:t>Frontend</w:t>
+      </w:r>
+      <w:proofErr w:type="spellEnd"/>
+      <w:r>
+        <w:t xml:space="preserve"> – </w:t>
+      </w:r>
+      <w:proofErr w:type="spellStart"/>
+      <w:r>
+        <w:t>AngularJS</w:t>
+      </w:r>
+      <w:proofErr w:type="spellEnd"/>
+      <w:r>
+        <w:t xml:space="preserve"> 4</w:t>
       </w:r>
     </w:p>
     <w:p>
@@ -27,8 +40,23 @@
       <w:pPr>
         <w:pStyle w:val="Prrafodelista"/>
       </w:pPr>
-      <w:r>
-        <w:t>npm install –g @angular/cli</w:t>
+      <w:proofErr w:type="spellStart"/>
+      <w:proofErr w:type="gramStart"/>
+      <w:r>
+        <w:t>npm</w:t>
+      </w:r>
+      <w:proofErr w:type="spellEnd"/>
+      <w:proofErr w:type="gramEnd"/>
+      <w:r>
+        <w:t xml:space="preserve"> </w:t>
+      </w:r>
+      <w:proofErr w:type="spellStart"/>
+      <w:r>
+        <w:t>install</w:t>
+      </w:r>
+      <w:proofErr w:type="spellEnd"/>
+      <w:r>
+        <w:t xml:space="preserve"> –g @angular/cli</w:t>
       </w:r>
     </w:p>
     <w:p>
@@ -47,8 +75,13 @@
       <w:pPr>
         <w:pStyle w:val="Prrafodelista"/>
       </w:pPr>
-      <w:r>
-        <w:t>Ng new &lt;nombre-proyecto&gt;</w:t>
+      <w:proofErr w:type="spellStart"/>
+      <w:r>
+        <w:t>Ng</w:t>
+      </w:r>
+      <w:proofErr w:type="spellEnd"/>
+      <w:r>
+        <w:t xml:space="preserve"> new &lt;nombre-proyecto&gt;</w:t>
       </w:r>
     </w:p>
     <w:p>
@@ -74,8 +107,21 @@
         <w:sym w:font="Wingdings" w:char="F0E0"/>
       </w:r>
       <w:r>
-        <w:t xml:space="preserve"> ng serve</w:t>
-      </w:r>
+        <w:t xml:space="preserve"> </w:t>
+      </w:r>
+      <w:proofErr w:type="spellStart"/>
+      <w:r>
+        <w:t>ng</w:t>
+      </w:r>
+      <w:proofErr w:type="spellEnd"/>
+      <w:r>
+        <w:t xml:space="preserve"> </w:t>
+      </w:r>
+      <w:proofErr w:type="spellStart"/>
+      <w:r>
+        <w:t>serve</w:t>
+      </w:r>
+      <w:proofErr w:type="spellEnd"/>
     </w:p>
     <w:p>
       <w:pPr>
@@ -94,8 +140,13 @@
         <w:pStyle w:val="Prrafodelista"/>
       </w:pPr>
       <w:r>
-        <w:t>Localhost:4200</w:t>
-      </w:r>
+        <w:t>Localhost</w:t>
+      </w:r>
+      <w:proofErr w:type="gramStart"/>
+      <w:r>
+        <w:t>:4200</w:t>
+      </w:r>
+      <w:proofErr w:type="gramEnd"/>
     </w:p>
     <w:p>
       <w:pPr>
@@ -105,11 +156,287 @@
           <w:numId w:val="1"/>
         </w:numPr>
       </w:pPr>
-      <w:r>
-        <w:t>Ng generate component &lt;nombre-componente&gt;</w:t>
+      <w:proofErr w:type="spellStart"/>
+      <w:r>
+        <w:t>Ng</w:t>
+      </w:r>
+      <w:proofErr w:type="spellEnd"/>
+      <w:r>
+        <w:t xml:space="preserve"> generate </w:t>
+      </w:r>
+      <w:proofErr w:type="spellStart"/>
+      <w:r>
+        <w:t>component</w:t>
+      </w:r>
+      <w:proofErr w:type="spellEnd"/>
+      <w:r>
+        <w:t xml:space="preserve"> &lt;nombre-componente&gt;</w:t>
+      </w:r>
+    </w:p>
+    <w:p>
+      <w:r>
+        <w:br w:type="page"/>
+      </w:r>
+    </w:p>
+    <w:p>
+      <w:pPr>
+        <w:pStyle w:val="Ttulo2"/>
+        <w:jc w:val="center"/>
+      </w:pPr>
+      <w:proofErr w:type="spellStart"/>
+      <w:r>
+        <w:lastRenderedPageBreak/>
+        <w:t>Backend</w:t>
+      </w:r>
+      <w:proofErr w:type="spellEnd"/>
+      <w:r>
+        <w:t xml:space="preserve"> </w:t>
+      </w:r>
+      <w:r>
+        <w:t>–</w:t>
+      </w:r>
+      <w:r>
+        <w:t xml:space="preserve"> Java</w:t>
+      </w:r>
+    </w:p>
+    <w:p>
+      <w:r>
+        <w:t xml:space="preserve">Proyecto </w:t>
+      </w:r>
+      <w:proofErr w:type="spellStart"/>
+      <w:r>
+        <w:t>Maven</w:t>
+      </w:r>
+      <w:proofErr w:type="spellEnd"/>
+      <w:r>
+        <w:t>:</w:t>
+      </w:r>
+    </w:p>
+    <w:p>
+      <w:pPr>
+        <w:pStyle w:val="Prrafodelista"/>
+        <w:numPr>
+          <w:ilvl w:val="0"/>
+          <w:numId w:val="2"/>
+        </w:numPr>
+      </w:pPr>
+      <w:r>
+        <w:t>P</w:t>
+      </w:r>
+      <w:r>
+        <w:t xml:space="preserve">royecto general (nombre empresa – proyecto) </w:t>
+      </w:r>
+      <w:r>
+        <w:sym w:font="Wingdings" w:char="F0E0"/>
+      </w:r>
+      <w:r>
+        <w:t xml:space="preserve"> POM</w:t>
+      </w:r>
+    </w:p>
+    <w:p>
+      <w:pPr>
+        <w:pStyle w:val="Prrafodelista"/>
+        <w:numPr>
+          <w:ilvl w:val="1"/>
+          <w:numId w:val="2"/>
+        </w:numPr>
+      </w:pPr>
+      <w:r>
+        <w:t xml:space="preserve">Módulo </w:t>
+      </w:r>
+      <w:proofErr w:type="spellStart"/>
+      <w:r>
+        <w:t>business</w:t>
+      </w:r>
+      <w:proofErr w:type="spellEnd"/>
+      <w:r>
+        <w:t xml:space="preserve"> (nombre empresa – proyecto – </w:t>
+      </w:r>
+      <w:proofErr w:type="spellStart"/>
+      <w:r>
+        <w:t>business</w:t>
+      </w:r>
+      <w:proofErr w:type="spellEnd"/>
+      <w:r>
+        <w:t xml:space="preserve">) </w:t>
+      </w:r>
+      <w:r>
+        <w:sym w:font="Wingdings" w:char="F0E0"/>
+      </w:r>
+      <w:r>
+        <w:t xml:space="preserve"> JAR</w:t>
+      </w:r>
+    </w:p>
+    <w:p>
+      <w:pPr>
+        <w:pStyle w:val="Prrafodelista"/>
+        <w:numPr>
+          <w:ilvl w:val="1"/>
+          <w:numId w:val="5"/>
+        </w:numPr>
+        <w:ind w:left="1843"/>
+      </w:pPr>
+      <w:r>
+        <w:t xml:space="preserve">Paquete </w:t>
+      </w:r>
+      <w:proofErr w:type="spellStart"/>
+      <w:r>
+        <w:t>domain</w:t>
+      </w:r>
+      <w:proofErr w:type="spellEnd"/>
+      <w:r>
+        <w:t xml:space="preserve"> (</w:t>
+      </w:r>
+      <w:proofErr w:type="spellStart"/>
+      <w:r>
+        <w:t>xxx.empresa.proyecto.busines.domain</w:t>
+      </w:r>
+      <w:proofErr w:type="spellEnd"/>
+      <w:r>
+        <w:t>)</w:t>
+      </w:r>
+    </w:p>
+    <w:p>
+      <w:pPr>
+        <w:pStyle w:val="Prrafodelista"/>
+        <w:numPr>
+          <w:ilvl w:val="1"/>
+          <w:numId w:val="5"/>
+        </w:numPr>
+        <w:ind w:left="1843"/>
+      </w:pPr>
+      <w:r>
+        <w:t>Paquete DAO (</w:t>
+      </w:r>
+      <w:proofErr w:type="spellStart"/>
+      <w:r>
+        <w:t>xxx.empresa.proyecto.business.dao</w:t>
+      </w:r>
+      <w:proofErr w:type="spellEnd"/>
+      <w:r>
+        <w:t>)</w:t>
+      </w:r>
+    </w:p>
+    <w:p>
+      <w:pPr>
+        <w:pStyle w:val="Prrafodelista"/>
+        <w:numPr>
+          <w:ilvl w:val="2"/>
+          <w:numId w:val="5"/>
+        </w:numPr>
+        <w:ind w:left="2268" w:hanging="578"/>
+      </w:pPr>
+      <w:r>
+        <w:t xml:space="preserve">Interfaz XXXXDAO </w:t>
+      </w:r>
+    </w:p>
+    <w:p>
+      <w:pPr>
+        <w:pStyle w:val="Prrafodelista"/>
+        <w:numPr>
+          <w:ilvl w:val="2"/>
+          <w:numId w:val="5"/>
+        </w:numPr>
+        <w:ind w:left="2268" w:hanging="578"/>
+      </w:pPr>
+      <w:r>
+        <w:t xml:space="preserve">Implementación </w:t>
+      </w:r>
+      <w:proofErr w:type="spellStart"/>
+      <w:r>
+        <w:t>XXXXDAOImpl</w:t>
+      </w:r>
+      <w:proofErr w:type="spellEnd"/>
+    </w:p>
+    <w:p>
+      <w:pPr>
+        <w:pStyle w:val="Prrafodelista"/>
+        <w:numPr>
+          <w:ilvl w:val="1"/>
+          <w:numId w:val="5"/>
+        </w:numPr>
+        <w:ind w:left="1843"/>
+      </w:pPr>
+      <w:r>
+        <w:t>Pa</w:t>
       </w:r>
       <w:bookmarkStart w:id="0" w:name="_GoBack"/>
       <w:bookmarkEnd w:id="0"/>
+      <w:r>
+        <w:t>quete control (</w:t>
+      </w:r>
+      <w:proofErr w:type="spellStart"/>
+      <w:r>
+        <w:t>xxx.empresa.proyecto.business.control</w:t>
+      </w:r>
+      <w:proofErr w:type="spellEnd"/>
+      <w:r>
+        <w:t>)</w:t>
+      </w:r>
+    </w:p>
+    <w:p>
+      <w:pPr>
+        <w:pStyle w:val="Prrafodelista"/>
+        <w:numPr>
+          <w:ilvl w:val="2"/>
+          <w:numId w:val="5"/>
+        </w:numPr>
+        <w:ind w:left="2410"/>
+      </w:pPr>
+      <w:r>
+        <w:t xml:space="preserve">Interfaz </w:t>
+      </w:r>
+      <w:proofErr w:type="spellStart"/>
+      <w:r>
+        <w:t>GestorXXXX</w:t>
+      </w:r>
+      <w:proofErr w:type="spellEnd"/>
+    </w:p>
+    <w:p>
+      <w:pPr>
+        <w:pStyle w:val="Prrafodelista"/>
+        <w:numPr>
+          <w:ilvl w:val="2"/>
+          <w:numId w:val="5"/>
+        </w:numPr>
+        <w:ind w:left="2410"/>
+      </w:pPr>
+      <w:r>
+        <w:t xml:space="preserve">Implementación </w:t>
+      </w:r>
+      <w:proofErr w:type="spellStart"/>
+      <w:r>
+        <w:t>GestorXXXXImpl</w:t>
+      </w:r>
+      <w:proofErr w:type="spellEnd"/>
+    </w:p>
+    <w:p>
+      <w:pPr>
+        <w:pStyle w:val="Prrafodelista"/>
+        <w:numPr>
+          <w:ilvl w:val="1"/>
+          <w:numId w:val="2"/>
+        </w:numPr>
+      </w:pPr>
+      <w:r>
+        <w:t xml:space="preserve">Módulo </w:t>
+      </w:r>
+      <w:proofErr w:type="spellStart"/>
+      <w:r>
+        <w:t>ws</w:t>
+      </w:r>
+      <w:proofErr w:type="spellEnd"/>
+      <w:r>
+        <w:t xml:space="preserve"> (nombre empresa – proyecto – </w:t>
+      </w:r>
+      <w:proofErr w:type="spellStart"/>
+      <w:r>
+        <w:t>ws</w:t>
+      </w:r>
+      <w:proofErr w:type="spellEnd"/>
+      <w:r>
+        <w:t>)</w:t>
+      </w:r>
     </w:p>
     <w:sectPr>
       <w:pgSz w:w="11906" w:h="16838"/>
@@ -212,8 +539,397 @@
       </w:pPr>
     </w:lvl>
   </w:abstractNum>
+  <w:abstractNum w:abstractNumId="1" w15:restartNumberingAfterBreak="0">
+    <w:nsid w:val="757B3F7C"/>
+    <w:multiLevelType w:val="hybridMultilevel"/>
+    <w:tmpl w:val="93E2AC28"/>
+    <w:lvl w:ilvl="0" w:tplc="0C0A0001">
+      <w:start w:val="1"/>
+      <w:numFmt w:val="bullet"/>
+      <w:lvlText w:val=""/>
+      <w:lvlJc w:val="left"/>
+      <w:pPr>
+        <w:ind w:left="720" w:hanging="360"/>
+      </w:pPr>
+      <w:rPr>
+        <w:rFonts w:ascii="Symbol" w:hAnsi="Symbol" w:hint="default"/>
+      </w:rPr>
+    </w:lvl>
+    <w:lvl w:ilvl="1" w:tplc="0C0A000F">
+      <w:start w:val="1"/>
+      <w:numFmt w:val="decimal"/>
+      <w:lvlText w:val="%2."/>
+      <w:lvlJc w:val="left"/>
+      <w:pPr>
+        <w:ind w:left="1440" w:hanging="360"/>
+      </w:pPr>
+    </w:lvl>
+    <w:lvl w:ilvl="2" w:tplc="0C0A001B">
+      <w:start w:val="1"/>
+      <w:numFmt w:val="lowerRoman"/>
+      <w:lvlText w:val="%3."/>
+      <w:lvlJc w:val="right"/>
+      <w:pPr>
+        <w:ind w:left="2160" w:hanging="180"/>
+      </w:pPr>
+    </w:lvl>
+    <w:lvl w:ilvl="3" w:tplc="0C0A000F">
+      <w:start w:val="1"/>
+      <w:numFmt w:val="decimal"/>
+      <w:lvlText w:val="%4."/>
+      <w:lvlJc w:val="left"/>
+      <w:pPr>
+        <w:ind w:left="2880" w:hanging="360"/>
+      </w:pPr>
+    </w:lvl>
+    <w:lvl w:ilvl="4" w:tplc="0C0A0019">
+      <w:start w:val="1"/>
+      <w:numFmt w:val="lowerLetter"/>
+      <w:lvlText w:val="%5."/>
+      <w:lvlJc w:val="left"/>
+      <w:pPr>
+        <w:ind w:left="3600" w:hanging="360"/>
+      </w:pPr>
+    </w:lvl>
+    <w:lvl w:ilvl="5" w:tplc="0C0A001B" w:tentative="1">
+      <w:start w:val="1"/>
+      <w:numFmt w:val="lowerRoman"/>
+      <w:lvlText w:val="%6."/>
+      <w:lvlJc w:val="right"/>
+      <w:pPr>
+        <w:ind w:left="4320" w:hanging="180"/>
+      </w:pPr>
+    </w:lvl>
+    <w:lvl w:ilvl="6" w:tplc="0C0A000F" w:tentative="1">
+      <w:start w:val="1"/>
+      <w:numFmt w:val="decimal"/>
+      <w:lvlText w:val="%7."/>
+      <w:lvlJc w:val="left"/>
+      <w:pPr>
+        <w:ind w:left="5040" w:hanging="360"/>
+      </w:pPr>
+    </w:lvl>
+    <w:lvl w:ilvl="7" w:tplc="0C0A0019" w:tentative="1">
+      <w:start w:val="1"/>
+      <w:numFmt w:val="lowerLetter"/>
+      <w:lvlText w:val="%8."/>
+      <w:lvlJc w:val="left"/>
+      <w:pPr>
+        <w:ind w:left="5760" w:hanging="360"/>
+      </w:pPr>
+    </w:lvl>
+    <w:lvl w:ilvl="8" w:tplc="0C0A001B" w:tentative="1">
+      <w:start w:val="1"/>
+      <w:numFmt w:val="lowerRoman"/>
+      <w:lvlText w:val="%9."/>
+      <w:lvlJc w:val="right"/>
+      <w:pPr>
+        <w:ind w:left="6480" w:hanging="180"/>
+      </w:pPr>
+    </w:lvl>
+  </w:abstractNum>
+  <w:abstractNum w:abstractNumId="2" w15:restartNumberingAfterBreak="0">
+    <w:nsid w:val="795E4B36"/>
+    <w:multiLevelType w:val="multilevel"/>
+    <w:tmpl w:val="4AD8A4EE"/>
+    <w:lvl w:ilvl="0">
+      <w:start w:val="1"/>
+      <w:numFmt w:val="decimal"/>
+      <w:lvlText w:val="%1"/>
+      <w:lvlJc w:val="left"/>
+      <w:pPr>
+        <w:ind w:left="360" w:hanging="360"/>
+      </w:pPr>
+      <w:rPr>
+        <w:rFonts w:hint="default"/>
+      </w:rPr>
+    </w:lvl>
+    <w:lvl w:ilvl="1">
+      <w:start w:val="1"/>
+      <w:numFmt w:val="decimal"/>
+      <w:lvlText w:val="%1.%2"/>
+      <w:lvlJc w:val="left"/>
+      <w:pPr>
+        <w:ind w:left="1584" w:hanging="360"/>
+      </w:pPr>
+      <w:rPr>
+        <w:rFonts w:hint="default"/>
+      </w:rPr>
+    </w:lvl>
+    <w:lvl w:ilvl="2">
+      <w:start w:val="1"/>
+      <w:numFmt w:val="decimal"/>
+      <w:lvlText w:val="%1.%2.%3"/>
+      <w:lvlJc w:val="left"/>
+      <w:pPr>
+        <w:ind w:left="3168" w:hanging="720"/>
+      </w:pPr>
+      <w:rPr>
+        <w:rFonts w:hint="default"/>
+      </w:rPr>
+    </w:lvl>
+    <w:lvl w:ilvl="3">
+      <w:start w:val="1"/>
+      <w:numFmt w:val="decimal"/>
+      <w:lvlText w:val="%1.%2.%3.%4"/>
+      <w:lvlJc w:val="left"/>
+      <w:pPr>
+        <w:ind w:left="4392" w:hanging="720"/>
+      </w:pPr>
+      <w:rPr>
+        <w:rFonts w:hint="default"/>
+      </w:rPr>
+    </w:lvl>
+    <w:lvl w:ilvl="4">
+      <w:start w:val="1"/>
+      <w:numFmt w:val="decimal"/>
+      <w:lvlText w:val="%1.%2.%3.%4.%5"/>
+      <w:lvlJc w:val="left"/>
+      <w:pPr>
+        <w:ind w:left="5976" w:hanging="1080"/>
+      </w:pPr>
+      <w:rPr>
+        <w:rFonts w:hint="default"/>
+      </w:rPr>
+    </w:lvl>
+    <w:lvl w:ilvl="5">
+      <w:start w:val="1"/>
+      <w:numFmt w:val="decimal"/>
+      <w:lvlText w:val="%1.%2.%3.%4.%5.%6"/>
+      <w:lvlJc w:val="left"/>
+      <w:pPr>
+        <w:ind w:left="7200" w:hanging="1080"/>
+      </w:pPr>
+      <w:rPr>
+        <w:rFonts w:hint="default"/>
+      </w:rPr>
+    </w:lvl>
+    <w:lvl w:ilvl="6">
+      <w:start w:val="1"/>
+      <w:numFmt w:val="decimal"/>
+      <w:lvlText w:val="%1.%2.%3.%4.%5.%6.%7"/>
+      <w:lvlJc w:val="left"/>
+      <w:pPr>
+        <w:ind w:left="8784" w:hanging="1440"/>
+      </w:pPr>
+      <w:rPr>
+        <w:rFonts w:hint="default"/>
+      </w:rPr>
+    </w:lvl>
+    <w:lvl w:ilvl="7">
+      <w:start w:val="1"/>
+      <w:numFmt w:val="decimal"/>
+      <w:lvlText w:val="%1.%2.%3.%4.%5.%6.%7.%8"/>
+      <w:lvlJc w:val="left"/>
+      <w:pPr>
+        <w:ind w:left="10008" w:hanging="1440"/>
+      </w:pPr>
+      <w:rPr>
+        <w:rFonts w:hint="default"/>
+      </w:rPr>
+    </w:lvl>
+    <w:lvl w:ilvl="8">
+      <w:start w:val="1"/>
+      <w:numFmt w:val="decimal"/>
+      <w:lvlText w:val="%1.%2.%3.%4.%5.%6.%7.%8.%9"/>
+      <w:lvlJc w:val="left"/>
+      <w:pPr>
+        <w:ind w:left="11232" w:hanging="1440"/>
+      </w:pPr>
+      <w:rPr>
+        <w:rFonts w:hint="default"/>
+      </w:rPr>
+    </w:lvl>
+  </w:abstractNum>
+  <w:abstractNum w:abstractNumId="3" w15:restartNumberingAfterBreak="0">
+    <w:nsid w:val="7A432571"/>
+    <w:multiLevelType w:val="hybridMultilevel"/>
+    <w:tmpl w:val="24F2C6CC"/>
+    <w:lvl w:ilvl="0" w:tplc="0C0A0001">
+      <w:start w:val="1"/>
+      <w:numFmt w:val="bullet"/>
+      <w:lvlText w:val=""/>
+      <w:lvlJc w:val="left"/>
+      <w:pPr>
+        <w:ind w:left="720" w:hanging="360"/>
+      </w:pPr>
+      <w:rPr>
+        <w:rFonts w:ascii="Symbol" w:hAnsi="Symbol" w:hint="default"/>
+      </w:rPr>
+    </w:lvl>
+    <w:lvl w:ilvl="1" w:tplc="0C0A000F">
+      <w:start w:val="1"/>
+      <w:numFmt w:val="decimal"/>
+      <w:lvlText w:val="%2."/>
+      <w:lvlJc w:val="left"/>
+      <w:pPr>
+        <w:ind w:left="1440" w:hanging="360"/>
+      </w:pPr>
+    </w:lvl>
+    <w:lvl w:ilvl="2" w:tplc="0C0A0019">
+      <w:start w:val="1"/>
+      <w:numFmt w:val="lowerLetter"/>
+      <w:lvlText w:val="%3."/>
+      <w:lvlJc w:val="left"/>
+      <w:pPr>
+        <w:ind w:left="2160" w:hanging="180"/>
+      </w:pPr>
+    </w:lvl>
+    <w:lvl w:ilvl="3" w:tplc="0C0A000F">
+      <w:start w:val="1"/>
+      <w:numFmt w:val="decimal"/>
+      <w:lvlText w:val="%4."/>
+      <w:lvlJc w:val="left"/>
+      <w:pPr>
+        <w:ind w:left="2880" w:hanging="360"/>
+      </w:pPr>
+    </w:lvl>
+    <w:lvl w:ilvl="4" w:tplc="0C0A0019">
+      <w:start w:val="1"/>
+      <w:numFmt w:val="lowerLetter"/>
+      <w:lvlText w:val="%5."/>
+      <w:lvlJc w:val="left"/>
+      <w:pPr>
+        <w:ind w:left="3600" w:hanging="360"/>
+      </w:pPr>
+    </w:lvl>
+    <w:lvl w:ilvl="5" w:tplc="0C0A001B" w:tentative="1">
+      <w:start w:val="1"/>
+      <w:numFmt w:val="lowerRoman"/>
+      <w:lvlText w:val="%6."/>
+      <w:lvlJc w:val="right"/>
+      <w:pPr>
+        <w:ind w:left="4320" w:hanging="180"/>
+      </w:pPr>
+    </w:lvl>
+    <w:lvl w:ilvl="6" w:tplc="0C0A000F" w:tentative="1">
+      <w:start w:val="1"/>
+      <w:numFmt w:val="decimal"/>
+      <w:lvlText w:val="%7."/>
+      <w:lvlJc w:val="left"/>
+      <w:pPr>
+        <w:ind w:left="5040" w:hanging="360"/>
+      </w:pPr>
+    </w:lvl>
+    <w:lvl w:ilvl="7" w:tplc="0C0A0019" w:tentative="1">
+      <w:start w:val="1"/>
+      <w:numFmt w:val="lowerLetter"/>
+      <w:lvlText w:val="%8."/>
+      <w:lvlJc w:val="left"/>
+      <w:pPr>
+        <w:ind w:left="5760" w:hanging="360"/>
+      </w:pPr>
+    </w:lvl>
+    <w:lvl w:ilvl="8" w:tplc="0C0A001B" w:tentative="1">
+      <w:start w:val="1"/>
+      <w:numFmt w:val="lowerRoman"/>
+      <w:lvlText w:val="%9."/>
+      <w:lvlJc w:val="right"/>
+      <w:pPr>
+        <w:ind w:left="6480" w:hanging="180"/>
+      </w:pPr>
+    </w:lvl>
+  </w:abstractNum>
+  <w:abstractNum w:abstractNumId="4" w15:restartNumberingAfterBreak="0">
+    <w:nsid w:val="7FC15C38"/>
+    <w:multiLevelType w:val="multilevel"/>
+    <w:tmpl w:val="0C0A001F"/>
+    <w:lvl w:ilvl="0">
+      <w:start w:val="1"/>
+      <w:numFmt w:val="decimal"/>
+      <w:lvlText w:val="%1."/>
+      <w:lvlJc w:val="left"/>
+      <w:pPr>
+        <w:ind w:left="360" w:hanging="360"/>
+      </w:pPr>
+    </w:lvl>
+    <w:lvl w:ilvl="1">
+      <w:start w:val="1"/>
+      <w:numFmt w:val="decimal"/>
+      <w:lvlText w:val="%1.%2."/>
+      <w:lvlJc w:val="left"/>
+      <w:pPr>
+        <w:ind w:left="792" w:hanging="432"/>
+      </w:pPr>
+    </w:lvl>
+    <w:lvl w:ilvl="2">
+      <w:start w:val="1"/>
+      <w:numFmt w:val="decimal"/>
+      <w:lvlText w:val="%1.%2.%3."/>
+      <w:lvlJc w:val="left"/>
+      <w:pPr>
+        <w:ind w:left="1224" w:hanging="504"/>
+      </w:pPr>
+    </w:lvl>
+    <w:lvl w:ilvl="3">
+      <w:start w:val="1"/>
+      <w:numFmt w:val="decimal"/>
+      <w:lvlText w:val="%1.%2.%3.%4."/>
+      <w:lvlJc w:val="left"/>
+      <w:pPr>
+        <w:ind w:left="1728" w:hanging="648"/>
+      </w:pPr>
+    </w:lvl>
+    <w:lvl w:ilvl="4">
+      <w:start w:val="1"/>
+      <w:numFmt w:val="decimal"/>
+      <w:lvlText w:val="%1.%2.%3.%4.%5."/>
+      <w:lvlJc w:val="left"/>
+      <w:pPr>
+        <w:ind w:left="2232" w:hanging="792"/>
+      </w:pPr>
+    </w:lvl>
+    <w:lvl w:ilvl="5">
+      <w:start w:val="1"/>
+      <w:numFmt w:val="decimal"/>
+      <w:lvlText w:val="%1.%2.%3.%4.%5.%6."/>
+      <w:lvlJc w:val="left"/>
+      <w:pPr>
+        <w:ind w:left="2736" w:hanging="936"/>
+      </w:pPr>
+    </w:lvl>
+    <w:lvl w:ilvl="6">
+      <w:start w:val="1"/>
+      <w:numFmt w:val="decimal"/>
+      <w:lvlText w:val="%1.%2.%3.%4.%5.%6.%7."/>
+      <w:lvlJc w:val="left"/>
+      <w:pPr>
+        <w:ind w:left="3240" w:hanging="1080"/>
+      </w:pPr>
+    </w:lvl>
+    <w:lvl w:ilvl="7">
+      <w:start w:val="1"/>
+      <w:numFmt w:val="decimal"/>
+      <w:lvlText w:val="%1.%2.%3.%4.%5.%6.%7.%8."/>
+      <w:lvlJc w:val="left"/>
+      <w:pPr>
+        <w:ind w:left="3744" w:hanging="1224"/>
+      </w:pPr>
+    </w:lvl>
+    <w:lvl w:ilvl="8">
+      <w:start w:val="1"/>
+      <w:numFmt w:val="decimal"/>
+      <w:lvlText w:val="%1.%2.%3.%4.%5.%6.%7.%8.%9."/>
+      <w:lvlJc w:val="left"/>
+      <w:pPr>
+        <w:ind w:left="4320" w:hanging="1440"/>
+      </w:pPr>
+    </w:lvl>
+  </w:abstractNum>
   <w:num w:numId="1">
     <w:abstractNumId w:val="0"/>
+  </w:num>
+  <w:num w:numId="2">
+    <w:abstractNumId w:val="1"/>
+  </w:num>
+  <w:num w:numId="3">
+    <w:abstractNumId w:val="3"/>
+  </w:num>
+  <w:num w:numId="4">
+    <w:abstractNumId w:val="4"/>
+  </w:num>
+  <w:num w:numId="5">
+    <w:abstractNumId w:val="2"/>
   </w:num>
 </w:numbering>
 </file>
@@ -633,6 +1349,28 @@
       <w:szCs w:val="32"/>
     </w:rPr>
   </w:style>
+  <w:style w:type="paragraph" w:styleId="Ttulo2">
+    <w:name w:val="heading 2"/>
+    <w:basedOn w:val="Normal"/>
+    <w:next w:val="Normal"/>
+    <w:link w:val="Ttulo2Car"/>
+    <w:uiPriority w:val="9"/>
+    <w:unhideWhenUsed/>
+    <w:qFormat/>
+    <w:rsid w:val="007B1679"/>
+    <w:pPr>
+      <w:keepNext/>
+      <w:keepLines/>
+      <w:spacing w:before="40" w:after="0"/>
+      <w:outlineLvl w:val="1"/>
+    </w:pPr>
+    <w:rPr>
+      <w:rFonts w:asciiTheme="majorHAnsi" w:eastAsiaTheme="majorEastAsia" w:hAnsiTheme="majorHAnsi" w:cstheme="majorBidi"/>
+      <w:color w:val="2E74B5" w:themeColor="accent1" w:themeShade="BF"/>
+      <w:sz w:val="26"/>
+      <w:szCs w:val="26"/>
+    </w:rPr>
+  </w:style>
   <w:style w:type="character" w:default="1" w:styleId="Fuentedeprrafopredeter">
     <w:name w:val="Default Paragraph Font"/>
     <w:uiPriority w:val="1"/>
@@ -683,6 +1421,19 @@
       <w:ind w:left="720"/>
       <w:contextualSpacing/>
     </w:pPr>
+  </w:style>
+  <w:style w:type="character" w:customStyle="1" w:styleId="Ttulo2Car">
+    <w:name w:val="Título 2 Car"/>
+    <w:basedOn w:val="Fuentedeprrafopredeter"/>
+    <w:link w:val="Ttulo2"/>
+    <w:uiPriority w:val="9"/>
+    <w:rsid w:val="007B1679"/>
+    <w:rPr>
+      <w:rFonts w:asciiTheme="majorHAnsi" w:eastAsiaTheme="majorEastAsia" w:hAnsiTheme="majorHAnsi" w:cstheme="majorBidi"/>
+      <w:color w:val="2E74B5" w:themeColor="accent1" w:themeShade="BF"/>
+      <w:sz w:val="26"/>
+      <w:szCs w:val="26"/>
+    </w:rPr>
   </w:style>
 </w:styles>
 </file>

</xml_diff>